<commit_message>
cập nhật UseCase Quản lý thông tin đặt phòng
</commit_message>
<xml_diff>
--- a/FRA/1412414/FRA_PTCN_1412414_Usecase quản lý thông tin đặt phòng.docx
+++ b/FRA/1412414/FRA_PTCN_1412414_Usecase quản lý thông tin đặt phòng.docx
@@ -2624,7 +2624,7 @@
               <w:pStyle w:val="TuStyle-Title1"/>
               <w:numPr>
                 <w:ilvl w:val="0"/>
-                <w:numId w:val="8"/>
+                <w:numId w:val="9"/>
               </w:numPr>
               <w:spacing w:before="0"/>
               <w:cnfStyle w:val="000000100000"/>
@@ -2638,7 +2638,51 @@
                 <w:b w:val="0"/>
                 <w:lang w:val="vi-VN"/>
               </w:rPr>
-              <w:t>Khách hàng chọn hình thức thanh toán (qua thẻ visa, mastercard,...)</w:t>
+              <w:t>Khách hàng nhập thông tin phòng đã đặt</w:t>
+            </w:r>
+          </w:p>
+          <w:p>
+            <w:pPr>
+              <w:pStyle w:val="TuStyle-Title1"/>
+              <w:numPr>
+                <w:ilvl w:val="0"/>
+                <w:numId w:val="9"/>
+              </w:numPr>
+              <w:spacing w:before="0"/>
+              <w:cnfStyle w:val="000000100000"/>
+              <w:rPr>
+                <w:b w:val="0"/>
+                <w:lang w:val="vi-VN"/>
+              </w:rPr>
+            </w:pPr>
+            <w:r>
+              <w:rPr>
+                <w:b w:val="0"/>
+                <w:lang w:val="vi-VN"/>
+              </w:rPr>
+              <w:t>Khách hàng nhấn tìm</w:t>
+            </w:r>
+          </w:p>
+          <w:p>
+            <w:pPr>
+              <w:pStyle w:val="TuStyle-Title1"/>
+              <w:numPr>
+                <w:ilvl w:val="0"/>
+                <w:numId w:val="9"/>
+              </w:numPr>
+              <w:spacing w:before="0"/>
+              <w:cnfStyle w:val="000000100000"/>
+              <w:rPr>
+                <w:b w:val="0"/>
+                <w:lang w:val="vi-VN"/>
+              </w:rPr>
+            </w:pPr>
+            <w:r>
+              <w:rPr>
+                <w:b w:val="0"/>
+                <w:lang w:val="vi-VN"/>
+              </w:rPr>
+              <w:t>Hệ thống hiển thị thông tin đặt phòng của phòng đó</w:t>
             </w:r>
           </w:p>
           <w:p>
@@ -2660,7 +2704,7 @@
                 <w:b w:val="0"/>
                 <w:lang w:val="vi-VN"/>
               </w:rPr>
-              <w:t>Khách hàng nhập các thông tin thẻ cần thiết</w:t>
+              <w:t>Khách hàng chọn hình thức thanh toán (qua thẻ visa, mastercard,...)</w:t>
             </w:r>
           </w:p>
           <w:p>
@@ -2682,7 +2726,7 @@
                 <w:b w:val="0"/>
                 <w:lang w:val="vi-VN"/>
               </w:rPr>
-              <w:t>Khách hàng nhấn xác nhận thanh toán</w:t>
+              <w:t>Khách hàng nhập các thông tin thẻ cần thiết</w:t>
             </w:r>
           </w:p>
           <w:p>
@@ -2704,6 +2748,28 @@
                 <w:b w:val="0"/>
                 <w:lang w:val="vi-VN"/>
               </w:rPr>
+              <w:t>Khách hàng nhấn xác nhận thanh toán</w:t>
+            </w:r>
+          </w:p>
+          <w:p>
+            <w:pPr>
+              <w:pStyle w:val="TuStyle-Title1"/>
+              <w:numPr>
+                <w:ilvl w:val="0"/>
+                <w:numId w:val="8"/>
+              </w:numPr>
+              <w:spacing w:before="0"/>
+              <w:cnfStyle w:val="000000100000"/>
+              <w:rPr>
+                <w:b w:val="0"/>
+                <w:lang w:val="vi-VN"/>
+              </w:rPr>
+            </w:pPr>
+            <w:r>
+              <w:rPr>
+                <w:b w:val="0"/>
+                <w:lang w:val="vi-VN"/>
+              </w:rPr>
               <w:t>Hệ thống lưu lại khách hàng đã thanh toán</w:t>
             </w:r>
           </w:p>
@@ -2721,6 +2787,7 @@
             </w:pPr>
             <w:proofErr w:type="spellStart"/>
             <w:r>
+              <w:lastRenderedPageBreak/>
               <w:t>Dòng</w:t>
             </w:r>
             <w:proofErr w:type="spellEnd"/>
@@ -2766,7 +2833,16 @@
                 <w:szCs w:val="28"/>
                 <w:lang w:val="vi-VN"/>
               </w:rPr>
-              <w:t>Không có</w:t>
+              <w:t>Bước 2, 3, 4 chỉ xảy ra khi khách hàng đã thực hiện đặt phòng offline nhờ nhân viên đặt giùm qua điện thoại hoặc chat</w:t>
+            </w:r>
+            <w:r>
+              <w:rPr>
+                <w:color w:val="000000"/>
+                <w:sz w:val="28"/>
+                <w:szCs w:val="28"/>
+                <w:lang w:val="vi-VN"/>
+              </w:rPr>
+              <w:t xml:space="preserve"> và khách hàng không có tài khoản</w:t>
             </w:r>
           </w:p>
         </w:tc>
@@ -2816,7 +2892,6 @@
             </w:pPr>
             <w:proofErr w:type="spellStart"/>
             <w:r>
-              <w:lastRenderedPageBreak/>
               <w:t>Tên</w:t>
             </w:r>
             <w:proofErr w:type="spellEnd"/>
@@ -3196,7 +3271,7 @@
                 <w:b w:val="0"/>
                 <w:lang w:val="vi-VN"/>
               </w:rPr>
-              <w:t>Khách hàng xác nhận thanh toán</w:t>
+              <w:t>Khách hàng xác nhận</w:t>
             </w:r>
           </w:p>
           <w:p>
@@ -3311,17 +3386,85 @@
               </w:numPr>
               <w:cnfStyle w:val="000000000000"/>
               <w:rPr>
-                <w:lang w:val="vi-VN"/>
-              </w:rPr>
-            </w:pPr>
-            <w:r>
-              <w:rPr>
                 <w:color w:val="000000"/>
                 <w:sz w:val="28"/>
                 <w:szCs w:val="28"/>
                 <w:lang w:val="vi-VN"/>
               </w:rPr>
+            </w:pPr>
+            <w:r>
+              <w:rPr>
+                <w:color w:val="000000"/>
+                <w:sz w:val="28"/>
+                <w:szCs w:val="28"/>
+                <w:lang w:val="vi-VN"/>
+              </w:rPr>
               <w:t>Bước 7 xảy ra nếu như khách hàng có tài khoản</w:t>
+            </w:r>
+          </w:p>
+          <w:p>
+            <w:pPr>
+              <w:pStyle w:val="MyTable1"/>
+              <w:numPr>
+                <w:ilvl w:val="0"/>
+                <w:numId w:val="4"/>
+              </w:numPr>
+              <w:cnfStyle w:val="000000000000"/>
+              <w:rPr>
+                <w:color w:val="000000"/>
+                <w:sz w:val="28"/>
+                <w:szCs w:val="28"/>
+                <w:lang w:val="vi-VN"/>
+              </w:rPr>
+            </w:pPr>
+            <w:r>
+              <w:rPr>
+                <w:color w:val="000000"/>
+                <w:sz w:val="28"/>
+                <w:szCs w:val="28"/>
+                <w:lang w:val="vi-VN"/>
+              </w:rPr>
+              <w:t>Ở bước 4 nếu như khách hàng có cung cấp tài khoản và đặt phòng offline qua chat hoặc điện thoại thì lưu trữ thông tin đặt phòng vào trang thông tin đặt phòng của khách hàng</w:t>
+            </w:r>
+          </w:p>
+          <w:p>
+            <w:pPr>
+              <w:pStyle w:val="MyTable1"/>
+              <w:numPr>
+                <w:ilvl w:val="0"/>
+                <w:numId w:val="4"/>
+              </w:numPr>
+              <w:cnfStyle w:val="000000000000"/>
+              <w:rPr>
+                <w:lang w:val="vi-VN"/>
+              </w:rPr>
+            </w:pPr>
+            <w:r>
+              <w:rPr>
+                <w:color w:val="000000"/>
+                <w:sz w:val="28"/>
+                <w:szCs w:val="28"/>
+                <w:lang w:val="vi-VN"/>
+              </w:rPr>
+              <w:t xml:space="preserve">Ở bước 5, nếu như nhân viên thực hiện chức năng đặt phòng offline cho khách hàng qua chat, điện thoại thì </w:t>
+            </w:r>
+            <w:r>
+              <w:rPr>
+                <w:color w:val="000000"/>
+                <w:sz w:val="28"/>
+                <w:szCs w:val="28"/>
+                <w:lang w:val="vi-VN"/>
+              </w:rPr>
+              <w:t xml:space="preserve">sau đó nhân  viên sẽ chọn khách hàng thanh toán online, tiếp theo </w:t>
+            </w:r>
+            <w:r>
+              <w:rPr>
+                <w:color w:val="000000"/>
+                <w:sz w:val="28"/>
+                <w:szCs w:val="28"/>
+                <w:lang w:val="vi-VN"/>
+              </w:rPr>
+              <w:t>khách hàng phải thực hiện usecase chức năng thanh toán online, sau khi khách hàng đã thanh toán thì mới làm bước 6, 7</w:t>
             </w:r>
           </w:p>
         </w:tc>
@@ -3616,13 +3759,7 @@
               <w:rPr>
                 <w:lang w:val="vi-VN"/>
               </w:rPr>
-              <w:t>hi khách hàng</w:t>
-            </w:r>
-            <w:r>
-              <w:rPr>
-                <w:lang w:val="vi-VN"/>
-              </w:rPr>
-              <w:t xml:space="preserve"> muốn đăng nhập</w:t>
+              <w:t>hi khách hàng muốn đăng nhập</w:t>
             </w:r>
           </w:p>
         </w:tc>
@@ -3642,6 +3779,7 @@
             </w:pPr>
             <w:proofErr w:type="spellStart"/>
             <w:r>
+              <w:lastRenderedPageBreak/>
               <w:t>Dòng</w:t>
             </w:r>
             <w:proofErr w:type="spellEnd"/>
@@ -3700,14 +3838,7 @@
                 <w:b w:val="0"/>
                 <w:lang w:val="vi-VN"/>
               </w:rPr>
-              <w:t xml:space="preserve">ng </w:t>
-            </w:r>
-            <w:r>
-              <w:rPr>
-                <w:b w:val="0"/>
-                <w:lang w:val="vi-VN"/>
-              </w:rPr>
-              <w:t>đăng nhập</w:t>
+              <w:t>ng đăng nhập</w:t>
             </w:r>
           </w:p>
           <w:p>
@@ -3729,14 +3860,7 @@
                 <w:b w:val="0"/>
                 <w:lang w:val="vi-VN"/>
               </w:rPr>
-              <w:t xml:space="preserve">Khách hàng </w:t>
-            </w:r>
-            <w:r>
-              <w:rPr>
-                <w:b w:val="0"/>
-                <w:lang w:val="vi-VN"/>
-              </w:rPr>
-              <w:t>nhập tài khoản và mật khẩu</w:t>
+              <w:t>Khách hàng nhập tài khoản và mật khẩu</w:t>
             </w:r>
           </w:p>
           <w:p>
@@ -3842,16 +3966,7 @@
                 <w:szCs w:val="28"/>
                 <w:lang w:val="vi-VN"/>
               </w:rPr>
-              <w:t xml:space="preserve">Ở bước 3 nếu như </w:t>
-            </w:r>
-            <w:r>
-              <w:rPr>
-                <w:color w:val="000000"/>
-                <w:sz w:val="28"/>
-                <w:szCs w:val="28"/>
-                <w:lang w:val="vi-VN"/>
-              </w:rPr>
-              <w:t>khách hàng nhập sai mật khẩu hoặc tên đăng nhập thì báo lỗi</w:t>
+              <w:t>Ở bước 3 nếu như khách hàng nhập sai mật khẩu hoặc tên đăng nhập thì báo lỗi</w:t>
             </w:r>
           </w:p>
         </w:tc>
@@ -3932,13 +4047,7 @@
               <w:rPr>
                 <w:lang w:val="vi-VN"/>
               </w:rPr>
-              <w:t xml:space="preserve">Đăng </w:t>
-            </w:r>
-            <w:r>
-              <w:rPr>
-                <w:lang w:val="vi-VN"/>
-              </w:rPr>
-              <w:t>xuất</w:t>
+              <w:t>Đăng xuất</w:t>
             </w:r>
           </w:p>
         </w:tc>
@@ -4152,13 +4261,7 @@
               <w:rPr>
                 <w:lang w:val="vi-VN"/>
               </w:rPr>
-              <w:t xml:space="preserve">hi khách hàng muốn đăng </w:t>
-            </w:r>
-            <w:r>
-              <w:rPr>
-                <w:lang w:val="vi-VN"/>
-              </w:rPr>
-              <w:t>xuất</w:t>
+              <w:t>hi khách hàng muốn đăng xuất</w:t>
             </w:r>
           </w:p>
         </w:tc>
@@ -4222,21 +4325,7 @@
                 <w:b w:val="0"/>
                 <w:lang w:val="vi-VN"/>
               </w:rPr>
-              <w:t xml:space="preserve">Khách </w:t>
-            </w:r>
-            <w:r>
-              <w:rPr>
-                <w:b w:val="0"/>
-                <w:lang w:val="vi-VN"/>
-              </w:rPr>
-              <w:t>hàng nhấn đăng</w:t>
-            </w:r>
-            <w:r>
-              <w:rPr>
-                <w:b w:val="0"/>
-                <w:lang w:val="vi-VN"/>
-              </w:rPr>
-              <w:t xml:space="preserve"> xuất</w:t>
+              <w:t>Khách hàng nhấn đăng xuất</w:t>
             </w:r>
           </w:p>
           <w:p>
@@ -4258,14 +4347,7 @@
                 <w:b w:val="0"/>
                 <w:lang w:val="vi-VN"/>
               </w:rPr>
-              <w:t xml:space="preserve">Hệ thống </w:t>
-            </w:r>
-            <w:r>
-              <w:rPr>
-                <w:b w:val="0"/>
-                <w:lang w:val="vi-VN"/>
-              </w:rPr>
-              <w:t>đăng xuất đưa khách hàng trở về trang chủ</w:t>
+              <w:t>Hệ thống đăng xuất đưa khách hàng trở về trang chủ</w:t>
             </w:r>
           </w:p>
         </w:tc>
@@ -4282,7 +4364,6 @@
             </w:pPr>
             <w:proofErr w:type="spellStart"/>
             <w:r>
-              <w:lastRenderedPageBreak/>
               <w:t>Dòng</w:t>
             </w:r>
             <w:proofErr w:type="spellEnd"/>
@@ -4706,6 +4787,27 @@
                 <w:b w:val="0"/>
                 <w:lang w:val="vi-VN"/>
               </w:rPr>
+              <w:t>Khách hàng thực hiện usecase chức năng đăng nhập</w:t>
+            </w:r>
+          </w:p>
+          <w:p>
+            <w:pPr>
+              <w:pStyle w:val="TuStyle-Title1"/>
+              <w:numPr>
+                <w:ilvl w:val="0"/>
+                <w:numId w:val="16"/>
+              </w:numPr>
+              <w:spacing w:before="0"/>
+              <w:cnfStyle w:val="000000100000"/>
+              <w:rPr>
+                <w:b w:val="0"/>
+              </w:rPr>
+            </w:pPr>
+            <w:r>
+              <w:rPr>
+                <w:b w:val="0"/>
+                <w:lang w:val="vi-VN"/>
+              </w:rPr>
               <w:t>Khách hàng</w:t>
             </w:r>
             <w:r>
@@ -4941,7 +5043,7 @@
                 <w:szCs w:val="28"/>
                 <w:lang w:val="vi-VN"/>
               </w:rPr>
-              <w:t>Ở bước 7 nếu khách hàng không đăng nhập thì không thực hiện</w:t>
+              <w:t>Bước 1, nếu không đăng nhập thành công thì không thực hiện các bước sau</w:t>
             </w:r>
           </w:p>
         </w:tc>
@@ -4990,6 +5092,7 @@
             </w:pPr>
             <w:proofErr w:type="spellStart"/>
             <w:r>
+              <w:lastRenderedPageBreak/>
               <w:t>Tên</w:t>
             </w:r>
             <w:proofErr w:type="spellEnd"/>
@@ -5628,11 +5731,7 @@
             </w:r>
             <w:proofErr w:type="spellEnd"/>
             <w:r>
-              <w:t xml:space="preserve">: [UCNV-1] </w:t>
-            </w:r>
-            <w:r>
-              <w:lastRenderedPageBreak/>
-              <w:t>[</w:t>
+              <w:t>: [UCNV-1] [</w:t>
             </w:r>
             <w:r>
               <w:rPr>
@@ -5664,7 +5763,6 @@
             </w:pPr>
             <w:proofErr w:type="spellStart"/>
             <w:r>
-              <w:lastRenderedPageBreak/>
               <w:t>Mô</w:t>
             </w:r>
             <w:proofErr w:type="spellEnd"/>
@@ -6297,6 +6395,1155 @@
       </w:tr>
     </w:tbl>
     <w:p/>
+    <w:tbl>
+      <w:tblPr>
+        <w:tblStyle w:val="PlainTable11"/>
+        <w:tblW w:w="9157" w:type="dxa"/>
+        <w:tblInd w:w="198" w:type="dxa"/>
+        <w:tblLook w:val="04A0"/>
+      </w:tblPr>
+      <w:tblGrid>
+        <w:gridCol w:w="1867"/>
+        <w:gridCol w:w="4703"/>
+        <w:gridCol w:w="2587"/>
+      </w:tblGrid>
+      <w:tr>
+        <w:trPr>
+          <w:cnfStyle w:val="100000000000"/>
+          <w:trHeight w:val="539"/>
+        </w:trPr>
+        <w:tc>
+          <w:tcPr>
+            <w:cnfStyle w:val="001000000000"/>
+            <w:tcW w:w="1867" w:type="dxa"/>
+            <w:vMerge w:val="restart"/>
+            <w:tcBorders>
+              <w:top w:val="single" w:sz="4" w:space="0" w:color="auto"/>
+              <w:left w:val="single" w:sz="4" w:space="0" w:color="auto"/>
+              <w:bottom w:val="single" w:sz="4" w:space="0" w:color="auto"/>
+              <w:right w:val="single" w:sz="4" w:space="0" w:color="auto"/>
+            </w:tcBorders>
+            <w:shd w:val="clear" w:color="auto" w:fill="BFBFBF" w:themeFill="background1" w:themeFillShade="BF"/>
+          </w:tcPr>
+          <w:p>
+            <w:pPr>
+              <w:pStyle w:val="MyTable1"/>
+            </w:pPr>
+            <w:proofErr w:type="spellStart"/>
+            <w:r>
+              <w:t>Tên</w:t>
+            </w:r>
+            <w:proofErr w:type="spellEnd"/>
+            <w:r>
+              <w:t xml:space="preserve"> Use Case</w:t>
+            </w:r>
+          </w:p>
+        </w:tc>
+        <w:tc>
+          <w:tcPr>
+            <w:tcW w:w="4703" w:type="dxa"/>
+            <w:vMerge w:val="restart"/>
+            <w:tcBorders>
+              <w:top w:val="single" w:sz="4" w:space="0" w:color="auto"/>
+              <w:left w:val="single" w:sz="4" w:space="0" w:color="auto"/>
+              <w:bottom w:val="single" w:sz="4" w:space="0" w:color="auto"/>
+              <w:right w:val="single" w:sz="4" w:space="0" w:color="auto"/>
+            </w:tcBorders>
+            <w:shd w:val="clear" w:color="auto" w:fill="BFBFBF" w:themeFill="background1" w:themeFillShade="BF"/>
+          </w:tcPr>
+          <w:p>
+            <w:pPr>
+              <w:pStyle w:val="MyTable1"/>
+              <w:cnfStyle w:val="100000000000"/>
+              <w:rPr>
+                <w:lang w:val="vi-VN"/>
+              </w:rPr>
+            </w:pPr>
+            <w:r>
+              <w:rPr>
+                <w:lang w:val="vi-VN"/>
+              </w:rPr>
+              <w:t>Hủy phòng offline</w:t>
+            </w:r>
+          </w:p>
+        </w:tc>
+        <w:tc>
+          <w:tcPr>
+            <w:tcW w:w="2587" w:type="dxa"/>
+            <w:tcBorders>
+              <w:top w:val="single" w:sz="4" w:space="0" w:color="auto"/>
+              <w:left w:val="single" w:sz="4" w:space="0" w:color="auto"/>
+              <w:bottom w:val="single" w:sz="4" w:space="0" w:color="auto"/>
+              <w:right w:val="single" w:sz="4" w:space="0" w:color="auto"/>
+            </w:tcBorders>
+            <w:shd w:val="clear" w:color="auto" w:fill="BFBFBF" w:themeFill="background1" w:themeFillShade="BF"/>
+          </w:tcPr>
+          <w:p>
+            <w:pPr>
+              <w:pStyle w:val="MyTable1"/>
+              <w:cnfStyle w:val="100000000000"/>
+              <w:rPr>
+                <w:lang w:val="vi-VN"/>
+              </w:rPr>
+            </w:pPr>
+            <w:proofErr w:type="spellStart"/>
+            <w:r>
+              <w:t>Mã</w:t>
+            </w:r>
+            <w:proofErr w:type="spellEnd"/>
+            <w:r>
+              <w:t xml:space="preserve"> </w:t>
+            </w:r>
+            <w:proofErr w:type="spellStart"/>
+            <w:r>
+              <w:t>số</w:t>
+            </w:r>
+            <w:proofErr w:type="spellEnd"/>
+            <w:r>
+              <w:t>: UC</w:t>
+            </w:r>
+            <w:r>
+              <w:t>CN-</w:t>
+            </w:r>
+            <w:r>
+              <w:rPr>
+                <w:lang w:val="vi-VN"/>
+              </w:rPr>
+              <w:t>1</w:t>
+            </w:r>
+            <w:r>
+              <w:rPr>
+                <w:lang w:val="vi-VN"/>
+              </w:rPr>
+              <w:t>3</w:t>
+            </w:r>
+          </w:p>
+        </w:tc>
+      </w:tr>
+      <w:tr>
+        <w:trPr>
+          <w:cnfStyle w:val="000000100000"/>
+          <w:trHeight w:val="699"/>
+        </w:trPr>
+        <w:tc>
+          <w:tcPr>
+            <w:cnfStyle w:val="001000000000"/>
+            <w:tcW w:w="1867" w:type="dxa"/>
+            <w:vMerge/>
+            <w:tcBorders>
+              <w:top w:val="single" w:sz="4" w:space="0" w:color="auto"/>
+              <w:left w:val="single" w:sz="4" w:space="0" w:color="auto"/>
+              <w:bottom w:val="single" w:sz="4" w:space="0" w:color="auto"/>
+              <w:right w:val="single" w:sz="4" w:space="0" w:color="auto"/>
+            </w:tcBorders>
+            <w:shd w:val="clear" w:color="auto" w:fill="BFBFBF" w:themeFill="background1" w:themeFillShade="BF"/>
+          </w:tcPr>
+          <w:p>
+            <w:pPr>
+              <w:pStyle w:val="MyTable1"/>
+            </w:pPr>
+          </w:p>
+        </w:tc>
+        <w:tc>
+          <w:tcPr>
+            <w:tcW w:w="4703" w:type="dxa"/>
+            <w:vMerge/>
+            <w:tcBorders>
+              <w:top w:val="single" w:sz="4" w:space="0" w:color="auto"/>
+              <w:left w:val="single" w:sz="4" w:space="0" w:color="auto"/>
+              <w:bottom w:val="single" w:sz="4" w:space="0" w:color="auto"/>
+              <w:right w:val="single" w:sz="4" w:space="0" w:color="auto"/>
+            </w:tcBorders>
+            <w:shd w:val="clear" w:color="auto" w:fill="BFBFBF" w:themeFill="background1" w:themeFillShade="BF"/>
+          </w:tcPr>
+          <w:p>
+            <w:pPr>
+              <w:pStyle w:val="MyTable1"/>
+              <w:cnfStyle w:val="000000100000"/>
+            </w:pPr>
+          </w:p>
+        </w:tc>
+        <w:tc>
+          <w:tcPr>
+            <w:tcW w:w="2587" w:type="dxa"/>
+            <w:tcBorders>
+              <w:top w:val="single" w:sz="4" w:space="0" w:color="auto"/>
+              <w:left w:val="single" w:sz="4" w:space="0" w:color="auto"/>
+              <w:bottom w:val="single" w:sz="4" w:space="0" w:color="auto"/>
+              <w:right w:val="single" w:sz="4" w:space="0" w:color="auto"/>
+            </w:tcBorders>
+            <w:shd w:val="clear" w:color="auto" w:fill="BFBFBF" w:themeFill="background1" w:themeFillShade="BF"/>
+          </w:tcPr>
+          <w:p>
+            <w:pPr>
+              <w:pStyle w:val="MyTable1"/>
+              <w:cnfStyle w:val="000000100000"/>
+            </w:pPr>
+            <w:proofErr w:type="spellStart"/>
+            <w:r>
+              <w:t>Tham</w:t>
+            </w:r>
+            <w:proofErr w:type="spellEnd"/>
+            <w:r>
+              <w:t xml:space="preserve"> </w:t>
+            </w:r>
+            <w:proofErr w:type="spellStart"/>
+            <w:r>
+              <w:t>chiế</w:t>
+            </w:r>
+            <w:r>
+              <w:t>u</w:t>
+            </w:r>
+            <w:proofErr w:type="spellEnd"/>
+            <w:r>
+              <w:t>: [UCNV-1] [</w:t>
+            </w:r>
+            <w:r>
+              <w:rPr>
+                <w:lang w:val="vi-VN"/>
+              </w:rPr>
+              <w:t>ACT-</w:t>
+            </w:r>
+            <w:r>
+              <w:t>UC</w:t>
+            </w:r>
+            <w:r>
+              <w:t>NV-1]</w:t>
+            </w:r>
+          </w:p>
+        </w:tc>
+      </w:tr>
+      <w:tr>
+        <w:tc>
+          <w:tcPr>
+            <w:cnfStyle w:val="001000000000"/>
+            <w:tcW w:w="1867" w:type="dxa"/>
+            <w:tcBorders>
+              <w:top w:val="single" w:sz="4" w:space="0" w:color="auto"/>
+            </w:tcBorders>
+          </w:tcPr>
+          <w:p>
+            <w:pPr>
+              <w:pStyle w:val="MyTable1"/>
+            </w:pPr>
+            <w:proofErr w:type="spellStart"/>
+            <w:r>
+              <w:lastRenderedPageBreak/>
+              <w:t>Mô</w:t>
+            </w:r>
+            <w:proofErr w:type="spellEnd"/>
+            <w:r>
+              <w:t xml:space="preserve"> </w:t>
+            </w:r>
+            <w:proofErr w:type="spellStart"/>
+            <w:r>
+              <w:t>tả</w:t>
+            </w:r>
+            <w:proofErr w:type="spellEnd"/>
+          </w:p>
+        </w:tc>
+        <w:tc>
+          <w:tcPr>
+            <w:tcW w:w="7290" w:type="dxa"/>
+            <w:gridSpan w:val="2"/>
+            <w:tcBorders>
+              <w:top w:val="single" w:sz="4" w:space="0" w:color="auto"/>
+            </w:tcBorders>
+          </w:tcPr>
+          <w:p>
+            <w:pPr>
+              <w:pStyle w:val="MyTable1"/>
+              <w:cnfStyle w:val="000000000000"/>
+              <w:rPr>
+                <w:lang w:val="vi-VN"/>
+              </w:rPr>
+            </w:pPr>
+            <w:r>
+              <w:t xml:space="preserve">UC </w:t>
+            </w:r>
+            <w:proofErr w:type="spellStart"/>
+            <w:r>
+              <w:t>bắt</w:t>
+            </w:r>
+            <w:proofErr w:type="spellEnd"/>
+            <w:r>
+              <w:t xml:space="preserve"> </w:t>
+            </w:r>
+            <w:proofErr w:type="spellStart"/>
+            <w:r>
+              <w:t>đầu</w:t>
+            </w:r>
+            <w:proofErr w:type="spellEnd"/>
+            <w:r>
+              <w:t xml:space="preserve"> </w:t>
+            </w:r>
+            <w:r>
+              <w:rPr>
+                <w:lang w:val="vi-VN"/>
+              </w:rPr>
+              <w:t xml:space="preserve">khi </w:t>
+            </w:r>
+            <w:r>
+              <w:rPr>
+                <w:lang w:val="vi-VN"/>
+              </w:rPr>
+              <w:t>khách hàng liên hệ nhân viên hủy phòng</w:t>
+            </w:r>
+          </w:p>
+        </w:tc>
+      </w:tr>
+      <w:tr>
+        <w:trPr>
+          <w:cnfStyle w:val="000000100000"/>
+        </w:trPr>
+        <w:tc>
+          <w:tcPr>
+            <w:cnfStyle w:val="001000000000"/>
+            <w:tcW w:w="1867" w:type="dxa"/>
+          </w:tcPr>
+          <w:p>
+            <w:pPr>
+              <w:pStyle w:val="MyTable1"/>
+            </w:pPr>
+            <w:proofErr w:type="spellStart"/>
+            <w:r>
+              <w:t>Dòng</w:t>
+            </w:r>
+            <w:proofErr w:type="spellEnd"/>
+            <w:r>
+              <w:t xml:space="preserve"> </w:t>
+            </w:r>
+            <w:proofErr w:type="spellStart"/>
+            <w:r>
+              <w:t>cơ</w:t>
+            </w:r>
+            <w:proofErr w:type="spellEnd"/>
+            <w:r>
+              <w:t xml:space="preserve"> </w:t>
+            </w:r>
+            <w:proofErr w:type="spellStart"/>
+            <w:r>
+              <w:t>bản</w:t>
+            </w:r>
+            <w:proofErr w:type="spellEnd"/>
+          </w:p>
+        </w:tc>
+        <w:tc>
+          <w:tcPr>
+            <w:tcW w:w="7290" w:type="dxa"/>
+            <w:gridSpan w:val="2"/>
+          </w:tcPr>
+          <w:p>
+            <w:pPr>
+              <w:pStyle w:val="TuStyle-Title1"/>
+              <w:numPr>
+                <w:ilvl w:val="0"/>
+                <w:numId w:val="19"/>
+              </w:numPr>
+              <w:spacing w:before="0"/>
+              <w:cnfStyle w:val="000000100000"/>
+              <w:rPr>
+                <w:b w:val="0"/>
+                <w:lang w:val="vi-VN"/>
+              </w:rPr>
+            </w:pPr>
+            <w:r>
+              <w:rPr>
+                <w:b w:val="0"/>
+                <w:lang w:val="vi-VN"/>
+              </w:rPr>
+              <w:t>Nhân viên chọn chức năng hủy phòng</w:t>
+            </w:r>
+          </w:p>
+          <w:p>
+            <w:pPr>
+              <w:pStyle w:val="TuStyle-Title1"/>
+              <w:numPr>
+                <w:ilvl w:val="0"/>
+                <w:numId w:val="19"/>
+              </w:numPr>
+              <w:spacing w:before="0"/>
+              <w:cnfStyle w:val="000000100000"/>
+              <w:rPr>
+                <w:b w:val="0"/>
+                <w:lang w:val="vi-VN"/>
+              </w:rPr>
+            </w:pPr>
+            <w:r>
+              <w:rPr>
+                <w:b w:val="0"/>
+                <w:lang w:val="vi-VN"/>
+              </w:rPr>
+              <w:t>Khách hàng cung cấp thông tin phòng muốn hủy và thông tin của khách hàng</w:t>
+            </w:r>
+          </w:p>
+          <w:p>
+            <w:pPr>
+              <w:pStyle w:val="TuStyle-Title1"/>
+              <w:numPr>
+                <w:ilvl w:val="0"/>
+                <w:numId w:val="19"/>
+              </w:numPr>
+              <w:spacing w:before="0"/>
+              <w:cnfStyle w:val="000000100000"/>
+              <w:rPr>
+                <w:b w:val="0"/>
+                <w:lang w:val="vi-VN"/>
+              </w:rPr>
+            </w:pPr>
+            <w:r>
+              <w:rPr>
+                <w:b w:val="0"/>
+                <w:lang w:val="vi-VN"/>
+              </w:rPr>
+              <w:t>Nhân viên nhập thông tin phòng khách hàng muốn hủy</w:t>
+            </w:r>
+          </w:p>
+          <w:p>
+            <w:pPr>
+              <w:pStyle w:val="TuStyle-Title1"/>
+              <w:numPr>
+                <w:ilvl w:val="0"/>
+                <w:numId w:val="19"/>
+              </w:numPr>
+              <w:spacing w:before="0"/>
+              <w:cnfStyle w:val="000000100000"/>
+              <w:rPr>
+                <w:b w:val="0"/>
+                <w:lang w:val="vi-VN"/>
+              </w:rPr>
+            </w:pPr>
+            <w:r>
+              <w:rPr>
+                <w:b w:val="0"/>
+                <w:lang w:val="vi-VN"/>
+              </w:rPr>
+              <w:t>Nhân viên nhấn xác nhận</w:t>
+            </w:r>
+          </w:p>
+          <w:p>
+            <w:pPr>
+              <w:pStyle w:val="TuStyle-Title1"/>
+              <w:numPr>
+                <w:ilvl w:val="0"/>
+                <w:numId w:val="19"/>
+              </w:numPr>
+              <w:spacing w:before="0"/>
+              <w:cnfStyle w:val="000000100000"/>
+              <w:rPr>
+                <w:b w:val="0"/>
+                <w:lang w:val="vi-VN"/>
+              </w:rPr>
+            </w:pPr>
+            <w:r>
+              <w:rPr>
+                <w:b w:val="0"/>
+                <w:lang w:val="vi-VN"/>
+              </w:rPr>
+              <w:t>Hệ thống hủy thông tin đặt phòng của khách hàng</w:t>
+            </w:r>
+          </w:p>
+          <w:p>
+            <w:pPr>
+              <w:pStyle w:val="TuStyle-Title1"/>
+              <w:numPr>
+                <w:ilvl w:val="0"/>
+                <w:numId w:val="19"/>
+              </w:numPr>
+              <w:spacing w:before="0"/>
+              <w:cnfStyle w:val="000000100000"/>
+              <w:rPr>
+                <w:b w:val="0"/>
+                <w:lang w:val="vi-VN"/>
+              </w:rPr>
+            </w:pPr>
+            <w:r>
+              <w:rPr>
+                <w:b w:val="0"/>
+                <w:lang w:val="vi-VN"/>
+              </w:rPr>
+              <w:t>Hệ thống tính số tiền cần phải trả lại cho khách hàng hoặc không cần trả nếu khách hàng hủy phòng quá trễ</w:t>
+            </w:r>
+          </w:p>
+          <w:p>
+            <w:pPr>
+              <w:pStyle w:val="TuStyle-Title1"/>
+              <w:numPr>
+                <w:ilvl w:val="0"/>
+                <w:numId w:val="19"/>
+              </w:numPr>
+              <w:spacing w:before="0"/>
+              <w:cnfStyle w:val="000000100000"/>
+              <w:rPr>
+                <w:b w:val="0"/>
+                <w:lang w:val="vi-VN"/>
+              </w:rPr>
+            </w:pPr>
+            <w:r>
+              <w:rPr>
+                <w:b w:val="0"/>
+                <w:lang w:val="vi-VN"/>
+              </w:rPr>
+              <w:t>Nhân viên trả lại tiền cho khách hàng</w:t>
+            </w:r>
+          </w:p>
+        </w:tc>
+      </w:tr>
+      <w:tr>
+        <w:tc>
+          <w:tcPr>
+            <w:cnfStyle w:val="001000000000"/>
+            <w:tcW w:w="1867" w:type="dxa"/>
+          </w:tcPr>
+          <w:p>
+            <w:pPr>
+              <w:pStyle w:val="MyTable1"/>
+            </w:pPr>
+            <w:proofErr w:type="spellStart"/>
+            <w:r>
+              <w:t>Dòng</w:t>
+            </w:r>
+            <w:proofErr w:type="spellEnd"/>
+            <w:r>
+              <w:t xml:space="preserve"> </w:t>
+            </w:r>
+            <w:proofErr w:type="spellStart"/>
+            <w:r>
+              <w:t>thay</w:t>
+            </w:r>
+            <w:proofErr w:type="spellEnd"/>
+            <w:r>
+              <w:t xml:space="preserve"> </w:t>
+            </w:r>
+            <w:proofErr w:type="spellStart"/>
+            <w:r>
+              <w:t>thế</w:t>
+            </w:r>
+            <w:proofErr w:type="spellEnd"/>
+          </w:p>
+        </w:tc>
+        <w:tc>
+          <w:tcPr>
+            <w:tcW w:w="7290" w:type="dxa"/>
+            <w:gridSpan w:val="2"/>
+          </w:tcPr>
+          <w:p>
+            <w:pPr>
+              <w:pStyle w:val="MyTable1"/>
+              <w:numPr>
+                <w:ilvl w:val="0"/>
+                <w:numId w:val="4"/>
+              </w:numPr>
+              <w:cnfStyle w:val="000000000000"/>
+              <w:rPr>
+                <w:lang w:val="vi-VN"/>
+              </w:rPr>
+            </w:pPr>
+            <w:r>
+              <w:rPr>
+                <w:color w:val="000000"/>
+                <w:sz w:val="28"/>
+                <w:szCs w:val="28"/>
+                <w:lang w:val="vi-VN"/>
+              </w:rPr>
+              <w:t>Ở bước 6 nếu tính ra không cần trả thì không thực hiện bước 7</w:t>
+            </w:r>
+          </w:p>
+          <w:p>
+            <w:pPr>
+              <w:pStyle w:val="MyTable1"/>
+              <w:numPr>
+                <w:ilvl w:val="0"/>
+                <w:numId w:val="4"/>
+              </w:numPr>
+              <w:cnfStyle w:val="000000000000"/>
+              <w:rPr>
+                <w:lang w:val="vi-VN"/>
+              </w:rPr>
+            </w:pPr>
+            <w:r>
+              <w:rPr>
+                <w:color w:val="000000"/>
+                <w:sz w:val="28"/>
+                <w:szCs w:val="28"/>
+                <w:lang w:val="vi-VN"/>
+              </w:rPr>
+              <w:t>Ở bước 7 nếu khách hàng hủy phòng qua điện thoại hoặc chat thì xin khách hàng cung cấp thông tin để chuyển khoản trả lại tiền.</w:t>
+            </w:r>
+          </w:p>
+        </w:tc>
+      </w:tr>
+    </w:tbl>
+    <w:p>
+      <w:pPr>
+        <w:rPr>
+          <w:lang w:val="vi-VN"/>
+        </w:rPr>
+      </w:pPr>
+    </w:p>
+    <w:tbl>
+      <w:tblPr>
+        <w:tblStyle w:val="PlainTable11"/>
+        <w:tblW w:w="9157" w:type="dxa"/>
+        <w:tblInd w:w="198" w:type="dxa"/>
+        <w:tblLook w:val="04A0"/>
+      </w:tblPr>
+      <w:tblGrid>
+        <w:gridCol w:w="1867"/>
+        <w:gridCol w:w="4703"/>
+        <w:gridCol w:w="2587"/>
+      </w:tblGrid>
+      <w:tr>
+        <w:trPr>
+          <w:cnfStyle w:val="100000000000"/>
+          <w:trHeight w:val="539"/>
+        </w:trPr>
+        <w:tc>
+          <w:tcPr>
+            <w:cnfStyle w:val="001000000000"/>
+            <w:tcW w:w="1867" w:type="dxa"/>
+            <w:vMerge w:val="restart"/>
+            <w:tcBorders>
+              <w:top w:val="single" w:sz="4" w:space="0" w:color="auto"/>
+              <w:left w:val="single" w:sz="4" w:space="0" w:color="auto"/>
+              <w:bottom w:val="single" w:sz="4" w:space="0" w:color="auto"/>
+              <w:right w:val="single" w:sz="4" w:space="0" w:color="auto"/>
+            </w:tcBorders>
+            <w:shd w:val="clear" w:color="auto" w:fill="BFBFBF" w:themeFill="background1" w:themeFillShade="BF"/>
+          </w:tcPr>
+          <w:p>
+            <w:pPr>
+              <w:pStyle w:val="MyTable1"/>
+            </w:pPr>
+            <w:proofErr w:type="spellStart"/>
+            <w:r>
+              <w:t>Tên</w:t>
+            </w:r>
+            <w:proofErr w:type="spellEnd"/>
+            <w:r>
+              <w:t xml:space="preserve"> Use Case</w:t>
+            </w:r>
+          </w:p>
+        </w:tc>
+        <w:tc>
+          <w:tcPr>
+            <w:tcW w:w="4703" w:type="dxa"/>
+            <w:vMerge w:val="restart"/>
+            <w:tcBorders>
+              <w:top w:val="single" w:sz="4" w:space="0" w:color="auto"/>
+              <w:left w:val="single" w:sz="4" w:space="0" w:color="auto"/>
+              <w:bottom w:val="single" w:sz="4" w:space="0" w:color="auto"/>
+              <w:right w:val="single" w:sz="4" w:space="0" w:color="auto"/>
+            </w:tcBorders>
+            <w:shd w:val="clear" w:color="auto" w:fill="BFBFBF" w:themeFill="background1" w:themeFillShade="BF"/>
+          </w:tcPr>
+          <w:p>
+            <w:pPr>
+              <w:pStyle w:val="MyTable1"/>
+              <w:cnfStyle w:val="100000000000"/>
+              <w:rPr>
+                <w:lang w:val="vi-VN"/>
+              </w:rPr>
+            </w:pPr>
+            <w:r>
+              <w:rPr>
+                <w:lang w:val="vi-VN"/>
+              </w:rPr>
+              <w:t>Hủy phòng on</w:t>
+            </w:r>
+            <w:r>
+              <w:rPr>
+                <w:lang w:val="vi-VN"/>
+              </w:rPr>
+              <w:t>line</w:t>
+            </w:r>
+          </w:p>
+        </w:tc>
+        <w:tc>
+          <w:tcPr>
+            <w:tcW w:w="2587" w:type="dxa"/>
+            <w:tcBorders>
+              <w:top w:val="single" w:sz="4" w:space="0" w:color="auto"/>
+              <w:left w:val="single" w:sz="4" w:space="0" w:color="auto"/>
+              <w:bottom w:val="single" w:sz="4" w:space="0" w:color="auto"/>
+              <w:right w:val="single" w:sz="4" w:space="0" w:color="auto"/>
+            </w:tcBorders>
+            <w:shd w:val="clear" w:color="auto" w:fill="BFBFBF" w:themeFill="background1" w:themeFillShade="BF"/>
+          </w:tcPr>
+          <w:p>
+            <w:pPr>
+              <w:pStyle w:val="MyTable1"/>
+              <w:cnfStyle w:val="100000000000"/>
+              <w:rPr>
+                <w:lang w:val="vi-VN"/>
+              </w:rPr>
+            </w:pPr>
+            <w:proofErr w:type="spellStart"/>
+            <w:r>
+              <w:t>Mã</w:t>
+            </w:r>
+            <w:proofErr w:type="spellEnd"/>
+            <w:r>
+              <w:t xml:space="preserve"> </w:t>
+            </w:r>
+            <w:proofErr w:type="spellStart"/>
+            <w:r>
+              <w:t>số</w:t>
+            </w:r>
+            <w:proofErr w:type="spellEnd"/>
+            <w:r>
+              <w:t>: UC</w:t>
+            </w:r>
+            <w:r>
+              <w:t>CN-</w:t>
+            </w:r>
+            <w:r>
+              <w:rPr>
+                <w:lang w:val="vi-VN"/>
+              </w:rPr>
+              <w:t>1</w:t>
+            </w:r>
+            <w:r>
+              <w:rPr>
+                <w:lang w:val="vi-VN"/>
+              </w:rPr>
+              <w:t>4</w:t>
+            </w:r>
+          </w:p>
+        </w:tc>
+      </w:tr>
+      <w:tr>
+        <w:trPr>
+          <w:cnfStyle w:val="000000100000"/>
+          <w:trHeight w:val="699"/>
+        </w:trPr>
+        <w:tc>
+          <w:tcPr>
+            <w:cnfStyle w:val="001000000000"/>
+            <w:tcW w:w="1867" w:type="dxa"/>
+            <w:vMerge/>
+            <w:tcBorders>
+              <w:top w:val="single" w:sz="4" w:space="0" w:color="auto"/>
+              <w:left w:val="single" w:sz="4" w:space="0" w:color="auto"/>
+              <w:bottom w:val="single" w:sz="4" w:space="0" w:color="auto"/>
+              <w:right w:val="single" w:sz="4" w:space="0" w:color="auto"/>
+            </w:tcBorders>
+            <w:shd w:val="clear" w:color="auto" w:fill="BFBFBF" w:themeFill="background1" w:themeFillShade="BF"/>
+          </w:tcPr>
+          <w:p>
+            <w:pPr>
+              <w:pStyle w:val="MyTable1"/>
+            </w:pPr>
+          </w:p>
+        </w:tc>
+        <w:tc>
+          <w:tcPr>
+            <w:tcW w:w="4703" w:type="dxa"/>
+            <w:vMerge/>
+            <w:tcBorders>
+              <w:top w:val="single" w:sz="4" w:space="0" w:color="auto"/>
+              <w:left w:val="single" w:sz="4" w:space="0" w:color="auto"/>
+              <w:bottom w:val="single" w:sz="4" w:space="0" w:color="auto"/>
+              <w:right w:val="single" w:sz="4" w:space="0" w:color="auto"/>
+            </w:tcBorders>
+            <w:shd w:val="clear" w:color="auto" w:fill="BFBFBF" w:themeFill="background1" w:themeFillShade="BF"/>
+          </w:tcPr>
+          <w:p>
+            <w:pPr>
+              <w:pStyle w:val="MyTable1"/>
+              <w:cnfStyle w:val="000000100000"/>
+            </w:pPr>
+          </w:p>
+        </w:tc>
+        <w:tc>
+          <w:tcPr>
+            <w:tcW w:w="2587" w:type="dxa"/>
+            <w:tcBorders>
+              <w:top w:val="single" w:sz="4" w:space="0" w:color="auto"/>
+              <w:left w:val="single" w:sz="4" w:space="0" w:color="auto"/>
+              <w:bottom w:val="single" w:sz="4" w:space="0" w:color="auto"/>
+              <w:right w:val="single" w:sz="4" w:space="0" w:color="auto"/>
+            </w:tcBorders>
+            <w:shd w:val="clear" w:color="auto" w:fill="BFBFBF" w:themeFill="background1" w:themeFillShade="BF"/>
+          </w:tcPr>
+          <w:p>
+            <w:pPr>
+              <w:pStyle w:val="MyTable1"/>
+              <w:cnfStyle w:val="000000100000"/>
+            </w:pPr>
+            <w:proofErr w:type="spellStart"/>
+            <w:r>
+              <w:t>Tham</w:t>
+            </w:r>
+            <w:proofErr w:type="spellEnd"/>
+            <w:r>
+              <w:t xml:space="preserve"> </w:t>
+            </w:r>
+            <w:proofErr w:type="spellStart"/>
+            <w:r>
+              <w:t>chiế</w:t>
+            </w:r>
+            <w:r>
+              <w:t>u</w:t>
+            </w:r>
+            <w:proofErr w:type="spellEnd"/>
+            <w:r>
+              <w:t>: [UCNV-1] [</w:t>
+            </w:r>
+            <w:r>
+              <w:rPr>
+                <w:lang w:val="vi-VN"/>
+              </w:rPr>
+              <w:t>ACT-</w:t>
+            </w:r>
+            <w:r>
+              <w:t>UC</w:t>
+            </w:r>
+            <w:r>
+              <w:t>NV-1]</w:t>
+            </w:r>
+          </w:p>
+        </w:tc>
+      </w:tr>
+      <w:tr>
+        <w:tc>
+          <w:tcPr>
+            <w:cnfStyle w:val="001000000000"/>
+            <w:tcW w:w="1867" w:type="dxa"/>
+            <w:tcBorders>
+              <w:top w:val="single" w:sz="4" w:space="0" w:color="auto"/>
+            </w:tcBorders>
+          </w:tcPr>
+          <w:p>
+            <w:pPr>
+              <w:pStyle w:val="MyTable1"/>
+            </w:pPr>
+            <w:proofErr w:type="spellStart"/>
+            <w:r>
+              <w:t>Mô</w:t>
+            </w:r>
+            <w:proofErr w:type="spellEnd"/>
+            <w:r>
+              <w:t xml:space="preserve"> </w:t>
+            </w:r>
+            <w:proofErr w:type="spellStart"/>
+            <w:r>
+              <w:t>tả</w:t>
+            </w:r>
+            <w:proofErr w:type="spellEnd"/>
+          </w:p>
+        </w:tc>
+        <w:tc>
+          <w:tcPr>
+            <w:tcW w:w="7290" w:type="dxa"/>
+            <w:gridSpan w:val="2"/>
+            <w:tcBorders>
+              <w:top w:val="single" w:sz="4" w:space="0" w:color="auto"/>
+            </w:tcBorders>
+          </w:tcPr>
+          <w:p>
+            <w:pPr>
+              <w:pStyle w:val="MyTable1"/>
+              <w:cnfStyle w:val="000000000000"/>
+              <w:rPr>
+                <w:lang w:val="vi-VN"/>
+              </w:rPr>
+            </w:pPr>
+            <w:r>
+              <w:t xml:space="preserve">UC </w:t>
+            </w:r>
+            <w:proofErr w:type="spellStart"/>
+            <w:r>
+              <w:t>bắt</w:t>
+            </w:r>
+            <w:proofErr w:type="spellEnd"/>
+            <w:r>
+              <w:t xml:space="preserve"> </w:t>
+            </w:r>
+            <w:proofErr w:type="spellStart"/>
+            <w:r>
+              <w:t>đầu</w:t>
+            </w:r>
+            <w:proofErr w:type="spellEnd"/>
+            <w:r>
+              <w:t xml:space="preserve"> </w:t>
+            </w:r>
+            <w:r>
+              <w:rPr>
+                <w:lang w:val="vi-VN"/>
+              </w:rPr>
+              <w:t>khi khách hàng liên hệ nhân viên hủy phòng</w:t>
+            </w:r>
+          </w:p>
+        </w:tc>
+      </w:tr>
+      <w:tr>
+        <w:trPr>
+          <w:cnfStyle w:val="000000100000"/>
+        </w:trPr>
+        <w:tc>
+          <w:tcPr>
+            <w:cnfStyle w:val="001000000000"/>
+            <w:tcW w:w="1867" w:type="dxa"/>
+          </w:tcPr>
+          <w:p>
+            <w:pPr>
+              <w:pStyle w:val="MyTable1"/>
+            </w:pPr>
+            <w:proofErr w:type="spellStart"/>
+            <w:r>
+              <w:t>Dòng</w:t>
+            </w:r>
+            <w:proofErr w:type="spellEnd"/>
+            <w:r>
+              <w:t xml:space="preserve"> </w:t>
+            </w:r>
+            <w:proofErr w:type="spellStart"/>
+            <w:r>
+              <w:t>cơ</w:t>
+            </w:r>
+            <w:proofErr w:type="spellEnd"/>
+            <w:r>
+              <w:t xml:space="preserve"> </w:t>
+            </w:r>
+            <w:proofErr w:type="spellStart"/>
+            <w:r>
+              <w:t>bản</w:t>
+            </w:r>
+            <w:proofErr w:type="spellEnd"/>
+          </w:p>
+        </w:tc>
+        <w:tc>
+          <w:tcPr>
+            <w:tcW w:w="7290" w:type="dxa"/>
+            <w:gridSpan w:val="2"/>
+          </w:tcPr>
+          <w:p>
+            <w:pPr>
+              <w:pStyle w:val="TuStyle-Title1"/>
+              <w:numPr>
+                <w:ilvl w:val="0"/>
+                <w:numId w:val="20"/>
+              </w:numPr>
+              <w:spacing w:before="0"/>
+              <w:cnfStyle w:val="000000100000"/>
+              <w:rPr>
+                <w:b w:val="0"/>
+                <w:lang w:val="vi-VN"/>
+              </w:rPr>
+            </w:pPr>
+            <w:r>
+              <w:rPr>
+                <w:b w:val="0"/>
+                <w:lang w:val="vi-VN"/>
+              </w:rPr>
+              <w:t>Khách hàng thực hiện usecase chức năng đăng nhập</w:t>
+            </w:r>
+          </w:p>
+          <w:p>
+            <w:pPr>
+              <w:pStyle w:val="TuStyle-Title1"/>
+              <w:numPr>
+                <w:ilvl w:val="0"/>
+                <w:numId w:val="20"/>
+              </w:numPr>
+              <w:spacing w:before="0"/>
+              <w:cnfStyle w:val="000000100000"/>
+              <w:rPr>
+                <w:b w:val="0"/>
+                <w:lang w:val="vi-VN"/>
+              </w:rPr>
+            </w:pPr>
+            <w:r>
+              <w:rPr>
+                <w:b w:val="0"/>
+                <w:lang w:val="vi-VN"/>
+              </w:rPr>
+              <w:t>Khách hàng</w:t>
+            </w:r>
+            <w:r>
+              <w:rPr>
+                <w:b w:val="0"/>
+                <w:lang w:val="vi-VN"/>
+              </w:rPr>
+              <w:t xml:space="preserve"> chọn chức năng hủy phòng</w:t>
+            </w:r>
+          </w:p>
+          <w:p>
+            <w:pPr>
+              <w:pStyle w:val="TuStyle-Title1"/>
+              <w:numPr>
+                <w:ilvl w:val="0"/>
+                <w:numId w:val="19"/>
+              </w:numPr>
+              <w:spacing w:before="0"/>
+              <w:cnfStyle w:val="000000100000"/>
+              <w:rPr>
+                <w:b w:val="0"/>
+                <w:lang w:val="vi-VN"/>
+              </w:rPr>
+            </w:pPr>
+            <w:r>
+              <w:rPr>
+                <w:b w:val="0"/>
+                <w:lang w:val="vi-VN"/>
+              </w:rPr>
+              <w:t>Hệ thống hiển thị những phòng khách hàng đã đặt</w:t>
+            </w:r>
+          </w:p>
+          <w:p>
+            <w:pPr>
+              <w:pStyle w:val="TuStyle-Title1"/>
+              <w:numPr>
+                <w:ilvl w:val="0"/>
+                <w:numId w:val="19"/>
+              </w:numPr>
+              <w:spacing w:before="0"/>
+              <w:cnfStyle w:val="000000100000"/>
+              <w:rPr>
+                <w:b w:val="0"/>
+                <w:lang w:val="vi-VN"/>
+              </w:rPr>
+            </w:pPr>
+            <w:r>
+              <w:rPr>
+                <w:b w:val="0"/>
+                <w:lang w:val="vi-VN"/>
+              </w:rPr>
+              <w:t>Khách hàng chọn phòng cần hủy</w:t>
+            </w:r>
+          </w:p>
+          <w:p>
+            <w:pPr>
+              <w:pStyle w:val="TuStyle-Title1"/>
+              <w:numPr>
+                <w:ilvl w:val="0"/>
+                <w:numId w:val="19"/>
+              </w:numPr>
+              <w:spacing w:before="0"/>
+              <w:cnfStyle w:val="000000100000"/>
+              <w:rPr>
+                <w:b w:val="0"/>
+                <w:lang w:val="vi-VN"/>
+              </w:rPr>
+            </w:pPr>
+            <w:r>
+              <w:rPr>
+                <w:b w:val="0"/>
+                <w:lang w:val="vi-VN"/>
+              </w:rPr>
+              <w:t>Khách hàng nhấn xác nhận hủy</w:t>
+            </w:r>
+          </w:p>
+          <w:p>
+            <w:pPr>
+              <w:pStyle w:val="TuStyle-Title1"/>
+              <w:numPr>
+                <w:ilvl w:val="0"/>
+                <w:numId w:val="19"/>
+              </w:numPr>
+              <w:spacing w:before="0"/>
+              <w:cnfStyle w:val="000000100000"/>
+              <w:rPr>
+                <w:b w:val="0"/>
+                <w:lang w:val="vi-VN"/>
+              </w:rPr>
+            </w:pPr>
+            <w:r>
+              <w:rPr>
+                <w:b w:val="0"/>
+                <w:lang w:val="vi-VN"/>
+              </w:rPr>
+              <w:t>Hệ thống hủy thông tin đặt phòng của khách hàng</w:t>
+            </w:r>
+          </w:p>
+          <w:p>
+            <w:pPr>
+              <w:pStyle w:val="TuStyle-Title1"/>
+              <w:numPr>
+                <w:ilvl w:val="0"/>
+                <w:numId w:val="19"/>
+              </w:numPr>
+              <w:spacing w:before="0"/>
+              <w:cnfStyle w:val="000000100000"/>
+              <w:rPr>
+                <w:b w:val="0"/>
+                <w:lang w:val="vi-VN"/>
+              </w:rPr>
+            </w:pPr>
+            <w:r>
+              <w:rPr>
+                <w:b w:val="0"/>
+                <w:lang w:val="vi-VN"/>
+              </w:rPr>
+              <w:t>Hệ thống tính số tiền cần phải trả lại cho khách hàng hoặc không cần trả nếu khách hàng hủy phòng quá trễ</w:t>
+            </w:r>
+          </w:p>
+        </w:tc>
+      </w:tr>
+      <w:tr>
+        <w:tc>
+          <w:tcPr>
+            <w:cnfStyle w:val="001000000000"/>
+            <w:tcW w:w="1867" w:type="dxa"/>
+          </w:tcPr>
+          <w:p>
+            <w:pPr>
+              <w:pStyle w:val="MyTable1"/>
+            </w:pPr>
+            <w:proofErr w:type="spellStart"/>
+            <w:r>
+              <w:t>Dòng</w:t>
+            </w:r>
+            <w:proofErr w:type="spellEnd"/>
+            <w:r>
+              <w:t xml:space="preserve"> </w:t>
+            </w:r>
+            <w:proofErr w:type="spellStart"/>
+            <w:r>
+              <w:t>thay</w:t>
+            </w:r>
+            <w:proofErr w:type="spellEnd"/>
+            <w:r>
+              <w:t xml:space="preserve"> </w:t>
+            </w:r>
+            <w:proofErr w:type="spellStart"/>
+            <w:r>
+              <w:t>thế</w:t>
+            </w:r>
+            <w:proofErr w:type="spellEnd"/>
+          </w:p>
+        </w:tc>
+        <w:tc>
+          <w:tcPr>
+            <w:tcW w:w="7290" w:type="dxa"/>
+            <w:gridSpan w:val="2"/>
+          </w:tcPr>
+          <w:p>
+            <w:pPr>
+              <w:pStyle w:val="MyTable1"/>
+              <w:numPr>
+                <w:ilvl w:val="0"/>
+                <w:numId w:val="4"/>
+              </w:numPr>
+              <w:cnfStyle w:val="000000000000"/>
+              <w:rPr>
+                <w:lang w:val="vi-VN"/>
+              </w:rPr>
+            </w:pPr>
+            <w:r>
+              <w:rPr>
+                <w:color w:val="000000"/>
+                <w:sz w:val="28"/>
+                <w:szCs w:val="28"/>
+                <w:lang w:val="vi-VN"/>
+              </w:rPr>
+              <w:t>Không có</w:t>
+            </w:r>
+          </w:p>
+        </w:tc>
+      </w:tr>
+    </w:tbl>
     <w:p>
       <w:pPr>
         <w:rPr>
@@ -7121,6 +8368,66 @@
   </w:num>
   <w:num w:numId="18">
     <w:abstractNumId w:val="2"/>
+  </w:num>
+  <w:num w:numId="19">
+    <w:abstractNumId w:val="0"/>
+    <w:lvlOverride w:ilvl="0">
+      <w:startOverride w:val="1"/>
+    </w:lvlOverride>
+    <w:lvlOverride w:ilvl="1">
+      <w:startOverride w:val="1"/>
+    </w:lvlOverride>
+    <w:lvlOverride w:ilvl="2">
+      <w:startOverride w:val="1"/>
+    </w:lvlOverride>
+    <w:lvlOverride w:ilvl="3">
+      <w:startOverride w:val="1"/>
+    </w:lvlOverride>
+    <w:lvlOverride w:ilvl="4">
+      <w:startOverride w:val="1"/>
+    </w:lvlOverride>
+    <w:lvlOverride w:ilvl="5">
+      <w:startOverride w:val="1"/>
+    </w:lvlOverride>
+    <w:lvlOverride w:ilvl="6">
+      <w:startOverride w:val="1"/>
+    </w:lvlOverride>
+    <w:lvlOverride w:ilvl="7">
+      <w:startOverride w:val="1"/>
+    </w:lvlOverride>
+    <w:lvlOverride w:ilvl="8">
+      <w:startOverride w:val="1"/>
+    </w:lvlOverride>
+  </w:num>
+  <w:num w:numId="20">
+    <w:abstractNumId w:val="0"/>
+    <w:lvlOverride w:ilvl="0">
+      <w:startOverride w:val="1"/>
+    </w:lvlOverride>
+    <w:lvlOverride w:ilvl="1">
+      <w:startOverride w:val="1"/>
+    </w:lvlOverride>
+    <w:lvlOverride w:ilvl="2">
+      <w:startOverride w:val="1"/>
+    </w:lvlOverride>
+    <w:lvlOverride w:ilvl="3">
+      <w:startOverride w:val="1"/>
+    </w:lvlOverride>
+    <w:lvlOverride w:ilvl="4">
+      <w:startOverride w:val="1"/>
+    </w:lvlOverride>
+    <w:lvlOverride w:ilvl="5">
+      <w:startOverride w:val="1"/>
+    </w:lvlOverride>
+    <w:lvlOverride w:ilvl="6">
+      <w:startOverride w:val="1"/>
+    </w:lvlOverride>
+    <w:lvlOverride w:ilvl="7">
+      <w:startOverride w:val="1"/>
+    </w:lvlOverride>
+    <w:lvlOverride w:ilvl="8">
+      <w:startOverride w:val="1"/>
+    </w:lvlOverride>
   </w:num>
 </w:numbering>
 </file>
@@ -7779,7 +9086,7 @@
 </file>
 
 <file path=customXml/itemProps1.xml><?xml version="1.0" encoding="utf-8"?>
-<ds:datastoreItem xmlns:ds="http://schemas.openxmlformats.org/officeDocument/2006/customXml" ds:itemID="{E2FA3D45-3C6C-47D8-9905-F37C742B074F}">
+<ds:datastoreItem xmlns:ds="http://schemas.openxmlformats.org/officeDocument/2006/customXml" ds:itemID="{F5758479-A229-426F-93CD-EC94713B6A6C}">
   <ds:schemaRefs>
     <ds:schemaRef ds:uri="http://schemas.openxmlformats.org/officeDocument/2006/bibliography"/>
   </ds:schemaRefs>

</xml_diff>